<commit_message>
Agregado en minuta 11-10 persona no presente
</commit_message>
<xml_diff>
--- a/docs/minutas/Minuta reunión interna 11-10.docx
+++ b/docs/minutas/Minuta reunión interna 11-10.docx
@@ -1,6 +1,6 @@
 
 <file path=word/document.xml><?xml version="1.0" encoding="utf-8"?>
-<w:document xmlns:wpc="http://schemas.microsoft.com/office/word/2010/wordprocessingCanvas" xmlns:mc="http://schemas.openxmlformats.org/markup-compatibility/2006" xmlns:o="urn:schemas-microsoft-com:office:office" xmlns:r="http://schemas.openxmlformats.org/officeDocument/2006/relationships" xmlns:m="http://schemas.openxmlformats.org/officeDocument/2006/math" xmlns:v="urn:schemas-microsoft-com:vml" xmlns:wp14="http://schemas.microsoft.com/office/word/2010/wordprocessingDrawing" xmlns:wp="http://schemas.openxmlformats.org/drawingml/2006/wordprocessingDrawing" xmlns:w10="urn:schemas-microsoft-com:office:word" xmlns:w="http://schemas.openxmlformats.org/wordprocessingml/2006/main" xmlns:w14="http://schemas.microsoft.com/office/word/2010/wordml" xmlns:w15="http://schemas.microsoft.com/office/word/2012/wordml" xmlns:wpg="http://schemas.microsoft.com/office/word/2010/wordprocessingGroup" xmlns:wpi="http://schemas.microsoft.com/office/word/2010/wordprocessingInk" xmlns:wne="http://schemas.microsoft.com/office/word/2006/wordml" xmlns:wps="http://schemas.microsoft.com/office/word/2010/wordprocessingShape" mc:Ignorable="w14 w15 wp14">
+<w:document xmlns:wpc="http://schemas.microsoft.com/office/word/2010/wordprocessingCanvas" xmlns:cx="http://schemas.microsoft.com/office/drawing/2014/chartex" xmlns:cx1="http://schemas.microsoft.com/office/drawing/2015/9/8/chartex" xmlns:cx2="http://schemas.microsoft.com/office/drawing/2015/10/21/chartex" xmlns:mc="http://schemas.openxmlformats.org/markup-compatibility/2006" xmlns:o="urn:schemas-microsoft-com:office:office" xmlns:r="http://schemas.openxmlformats.org/officeDocument/2006/relationships" xmlns:m="http://schemas.openxmlformats.org/officeDocument/2006/math" xmlns:v="urn:schemas-microsoft-com:vml" xmlns:wp14="http://schemas.microsoft.com/office/word/2010/wordprocessingDrawing" xmlns:wp="http://schemas.openxmlformats.org/drawingml/2006/wordprocessingDrawing" xmlns:w10="urn:schemas-microsoft-com:office:word" xmlns:w="http://schemas.openxmlformats.org/wordprocessingml/2006/main" xmlns:w14="http://schemas.microsoft.com/office/word/2010/wordml" xmlns:w15="http://schemas.microsoft.com/office/word/2012/wordml" xmlns:w16se="http://schemas.microsoft.com/office/word/2015/wordml/symex" xmlns:wpg="http://schemas.microsoft.com/office/word/2010/wordprocessingGroup" xmlns:wpi="http://schemas.microsoft.com/office/word/2010/wordprocessingInk" xmlns:wne="http://schemas.microsoft.com/office/word/2006/wordml" xmlns:wps="http://schemas.microsoft.com/office/word/2010/wordprocessingShape" mc:Ignorable="w14 w15 w16se wp14">
   <w:body>
     <w:p>
       <w:pPr>
@@ -37,7 +37,6 @@
           <w:lang w:eastAsia="es-CL"/>
         </w:rPr>
       </w:pPr>
-      <w:proofErr w:type="gramStart"/>
       <w:r>
         <w:rPr>
           <w:rFonts w:ascii="Calibri" w:eastAsia="Times New Roman" w:hAnsi="Calibri" w:cs="Calibri"/>
@@ -46,10 +45,12 @@
           <w:szCs w:val="20"/>
           <w:lang w:eastAsia="es-CL"/>
         </w:rPr>
-        <w:t>martes</w:t>
-      </w:r>
-      <w:proofErr w:type="gramEnd"/>
-      <w:r>
+        <w:t>martes, 11 de octubre de 2016</w:t>
+      </w:r>
+    </w:p>
+    <w:p>
+      <w:pPr>
+        <w:spacing w:after="0" w:line="240" w:lineRule="auto"/>
         <w:rPr>
           <w:rFonts w:ascii="Calibri" w:eastAsia="Times New Roman" w:hAnsi="Calibri" w:cs="Calibri"/>
           <w:color w:val="808080"/>
@@ -57,12 +58,8 @@
           <w:szCs w:val="20"/>
           <w:lang w:eastAsia="es-CL"/>
         </w:rPr>
-        <w:t>, 11 de octubre de 2016</w:t>
-      </w:r>
-    </w:p>
-    <w:p>
-      <w:pPr>
-        <w:spacing w:after="0" w:line="240" w:lineRule="auto"/>
+      </w:pPr>
+      <w:r>
         <w:rPr>
           <w:rFonts w:ascii="Calibri" w:eastAsia="Times New Roman" w:hAnsi="Calibri" w:cs="Calibri"/>
           <w:color w:val="808080"/>
@@ -70,8 +67,12 @@
           <w:szCs w:val="20"/>
           <w:lang w:eastAsia="es-CL"/>
         </w:rPr>
-      </w:pPr>
-      <w:r>
+        <w:t>13:45</w:t>
+      </w:r>
+    </w:p>
+    <w:p>
+      <w:pPr>
+        <w:spacing w:after="0" w:line="240" w:lineRule="auto"/>
         <w:rPr>
           <w:rFonts w:ascii="Calibri" w:eastAsia="Times New Roman" w:hAnsi="Calibri" w:cs="Calibri"/>
           <w:color w:val="808080"/>
@@ -79,19 +80,6 @@
           <w:szCs w:val="20"/>
           <w:lang w:eastAsia="es-CL"/>
         </w:rPr>
-        <w:t>13:45</w:t>
-      </w:r>
-    </w:p>
-    <w:p>
-      <w:pPr>
-        <w:spacing w:after="0" w:line="240" w:lineRule="auto"/>
-        <w:rPr>
-          <w:rFonts w:ascii="Calibri" w:eastAsia="Times New Roman" w:hAnsi="Calibri" w:cs="Calibri"/>
-          <w:color w:val="808080"/>
-          <w:sz w:val="20"/>
-          <w:szCs w:val="20"/>
-          <w:lang w:eastAsia="es-CL"/>
-        </w:rPr>
       </w:pPr>
     </w:p>
     <w:p>
@@ -285,18 +273,8 @@
           <w:color w:val="333333"/>
           <w:lang w:val="es-ES" w:eastAsia="es-CL"/>
         </w:rPr>
-        <w:t xml:space="preserve">Pablo de la </w:t>
-      </w:r>
-      <w:proofErr w:type="spellStart"/>
-      <w:r>
-        <w:rPr>
-          <w:rFonts w:ascii="Calibri" w:eastAsia="Times New Roman" w:hAnsi="Calibri" w:cs="Calibri"/>
-          <w:color w:val="333333"/>
-          <w:lang w:val="es-ES" w:eastAsia="es-CL"/>
-        </w:rPr>
-        <w:t>Sotta</w:t>
-      </w:r>
-      <w:proofErr w:type="spellEnd"/>
+        <w:t>Pablo de la Sotta</w:t>
+      </w:r>
     </w:p>
     <w:p>
       <w:pPr>
@@ -341,718 +319,749 @@
           <w:color w:val="333333"/>
           <w:lang w:val="es-ES" w:eastAsia="es-CL"/>
         </w:rPr>
-        <w:t>Fabián Jaque</w:t>
+        <w:t>Fabián Jaque </w:t>
+      </w:r>
+    </w:p>
+    <w:p>
+      <w:pPr>
+        <w:pStyle w:val="ListParagraph"/>
+        <w:numPr>
+          <w:ilvl w:val="0"/>
+          <w:numId w:val="2"/>
+        </w:numPr>
+        <w:spacing w:after="0" w:line="240" w:lineRule="auto"/>
+        <w:textAlignment w:val="center"/>
+        <w:rPr>
+          <w:rFonts w:ascii="Calibri" w:eastAsia="Times New Roman" w:hAnsi="Calibri" w:cs="Calibri"/>
+          <w:color w:val="333333"/>
+          <w:lang w:val="es-ES" w:eastAsia="es-CL"/>
+        </w:rPr>
+      </w:pPr>
+      <w:r>
+        <w:rPr>
+          <w:rFonts w:ascii="Calibri" w:eastAsia="Times New Roman" w:hAnsi="Calibri" w:cs="Calibri"/>
+          <w:color w:val="333333"/>
+          <w:lang w:val="es-ES" w:eastAsia="es-CL"/>
+        </w:rPr>
+        <w:t>No presente</w:t>
+      </w:r>
+    </w:p>
+    <w:p>
+      <w:pPr>
+        <w:pStyle w:val="ListParagraph"/>
+        <w:numPr>
+          <w:ilvl w:val="1"/>
+          <w:numId w:val="2"/>
+        </w:numPr>
+        <w:spacing w:after="0" w:line="240" w:lineRule="auto"/>
+        <w:textAlignment w:val="center"/>
+        <w:rPr>
+          <w:rFonts w:ascii="Calibri" w:eastAsia="Times New Roman" w:hAnsi="Calibri" w:cs="Calibri"/>
+          <w:color w:val="333333"/>
+          <w:lang w:val="es-ES" w:eastAsia="es-CL"/>
+        </w:rPr>
+      </w:pPr>
+      <w:r>
+        <w:rPr>
+          <w:rFonts w:ascii="Calibri" w:eastAsia="Times New Roman" w:hAnsi="Calibri" w:cs="Calibri"/>
+          <w:color w:val="333333"/>
+          <w:lang w:val="es-ES" w:eastAsia="es-CL"/>
+        </w:rPr>
+        <w:t>Elias Baeza</w:t>
+      </w:r>
+    </w:p>
+    <w:p>
+      <w:pPr>
+        <w:spacing w:after="0" w:line="240" w:lineRule="auto"/>
+        <w:rPr>
+          <w:rFonts w:ascii="Calibri" w:eastAsia="Times New Roman" w:hAnsi="Calibri" w:cs="Calibri"/>
+          <w:color w:val="333333"/>
+          <w:sz w:val="28"/>
+          <w:szCs w:val="28"/>
+          <w:lang w:val="es-ES" w:eastAsia="es-CL"/>
+        </w:rPr>
+      </w:pPr>
+      <w:r>
+        <w:rPr>
+          <w:rFonts w:ascii="Calibri" w:eastAsia="Times New Roman" w:hAnsi="Calibri" w:cs="Calibri"/>
+          <w:b/>
+          <w:bCs/>
+          <w:color w:val="333333"/>
+          <w:sz w:val="28"/>
+          <w:szCs w:val="28"/>
+          <w:lang w:val="es-ES" w:eastAsia="es-CL"/>
+        </w:rPr>
+        <w:t>Anuncios</w:t>
+      </w:r>
+    </w:p>
+    <w:p>
+      <w:pPr>
+        <w:numPr>
+          <w:ilvl w:val="0"/>
+          <w:numId w:val="3"/>
+        </w:numPr>
+        <w:spacing w:after="0" w:line="240" w:lineRule="auto"/>
+        <w:textAlignment w:val="center"/>
+        <w:rPr>
+          <w:rFonts w:ascii="Calibri" w:eastAsia="Times New Roman" w:hAnsi="Calibri" w:cs="Calibri"/>
+          <w:color w:val="333333"/>
+          <w:lang w:val="es-ES" w:eastAsia="es-CL"/>
+        </w:rPr>
+      </w:pPr>
+      <w:r>
+        <w:rPr>
+          <w:rFonts w:ascii="Calibri" w:eastAsia="Times New Roman" w:hAnsi="Calibri" w:cs="Calibri"/>
+          <w:color w:val="333333"/>
+          <w:lang w:val="es-ES" w:eastAsia="es-CL"/>
+        </w:rPr>
+        <w:t>Se cambia la arquitectura a sin módulo de WS intermedio</w:t>
+      </w:r>
+    </w:p>
+    <w:p>
+      <w:pPr>
+        <w:numPr>
+          <w:ilvl w:val="0"/>
+          <w:numId w:val="3"/>
+        </w:numPr>
+        <w:spacing w:after="0" w:line="240" w:lineRule="auto"/>
+        <w:textAlignment w:val="center"/>
+        <w:rPr>
+          <w:rFonts w:ascii="Calibri" w:eastAsia="Times New Roman" w:hAnsi="Calibri" w:cs="Calibri"/>
+          <w:color w:val="333333"/>
+          <w:lang w:val="es-ES" w:eastAsia="es-CL"/>
+        </w:rPr>
+      </w:pPr>
+      <w:r>
+        <w:rPr>
+          <w:rFonts w:ascii="Calibri" w:eastAsia="Times New Roman" w:hAnsi="Calibri" w:cs="Calibri"/>
+          <w:color w:val="333333"/>
+          <w:lang w:val="es-ES" w:eastAsia="es-CL"/>
+        </w:rPr>
+        <w:t>Hay clases diagramadas en Java y NET</w:t>
+      </w:r>
+    </w:p>
+    <w:p>
+      <w:pPr>
+        <w:numPr>
+          <w:ilvl w:val="0"/>
+          <w:numId w:val="3"/>
+        </w:numPr>
+        <w:spacing w:after="0" w:line="240" w:lineRule="auto"/>
+        <w:textAlignment w:val="center"/>
+        <w:rPr>
+          <w:rFonts w:ascii="Calibri" w:eastAsia="Times New Roman" w:hAnsi="Calibri" w:cs="Calibri"/>
+          <w:color w:val="333333"/>
+          <w:lang w:val="es-ES" w:eastAsia="es-CL"/>
+        </w:rPr>
+      </w:pPr>
+      <w:r>
+        <w:rPr>
+          <w:rFonts w:ascii="Calibri" w:eastAsia="Times New Roman" w:hAnsi="Calibri" w:cs="Calibri"/>
+          <w:color w:val="333333"/>
+          <w:lang w:val="es-ES" w:eastAsia="es-CL"/>
+        </w:rPr>
+        <w:t>Diseño: Definir lógica de negocio para capa de negocio</w:t>
+      </w:r>
+    </w:p>
+    <w:p>
+      <w:pPr>
+        <w:spacing w:after="0" w:line="240" w:lineRule="auto"/>
+        <w:rPr>
+          <w:rFonts w:ascii="Calibri" w:eastAsia="Times New Roman" w:hAnsi="Calibri" w:cs="Calibri"/>
+          <w:color w:val="333333"/>
+          <w:sz w:val="28"/>
+          <w:szCs w:val="28"/>
+          <w:lang w:val="es-ES" w:eastAsia="es-CL"/>
+        </w:rPr>
+      </w:pPr>
+      <w:r>
+        <w:rPr>
+          <w:rFonts w:ascii="Calibri" w:eastAsia="Times New Roman" w:hAnsi="Calibri" w:cs="Calibri"/>
+          <w:b/>
+          <w:bCs/>
+          <w:color w:val="333333"/>
+          <w:sz w:val="28"/>
+          <w:szCs w:val="28"/>
+          <w:lang w:val="es-ES" w:eastAsia="es-CL"/>
+        </w:rPr>
+        <w:t>Tareas listas</w:t>
+      </w:r>
+    </w:p>
+    <w:p>
+      <w:pPr>
+        <w:numPr>
+          <w:ilvl w:val="0"/>
+          <w:numId w:val="4"/>
+        </w:numPr>
+        <w:spacing w:after="0" w:line="240" w:lineRule="auto"/>
+        <w:textAlignment w:val="center"/>
+        <w:rPr>
+          <w:rFonts w:ascii="Calibri" w:eastAsia="Times New Roman" w:hAnsi="Calibri" w:cs="Calibri"/>
+          <w:color w:val="333333"/>
+          <w:lang w:val="es-ES" w:eastAsia="es-CL"/>
+        </w:rPr>
+      </w:pPr>
+      <w:r>
+        <w:rPr>
+          <w:rFonts w:ascii="Calibri" w:eastAsia="Times New Roman" w:hAnsi="Calibri" w:cs="Calibri"/>
+          <w:color w:val="333333"/>
+          <w:lang w:val="es-ES" w:eastAsia="es-CL"/>
+        </w:rPr>
+        <w:t>Estructura plan de pruebas en NET y Java</w:t>
+      </w:r>
+    </w:p>
+    <w:p>
+      <w:pPr>
+        <w:numPr>
+          <w:ilvl w:val="0"/>
+          <w:numId w:val="4"/>
+        </w:numPr>
+        <w:spacing w:after="0" w:line="240" w:lineRule="auto"/>
+        <w:textAlignment w:val="center"/>
+        <w:rPr>
+          <w:rFonts w:ascii="Calibri" w:eastAsia="Times New Roman" w:hAnsi="Calibri" w:cs="Calibri"/>
+          <w:color w:val="333333"/>
+          <w:lang w:val="es-ES" w:eastAsia="es-CL"/>
+        </w:rPr>
+      </w:pPr>
+      <w:r>
+        <w:rPr>
+          <w:rFonts w:ascii="Calibri" w:eastAsia="Times New Roman" w:hAnsi="Calibri" w:cs="Calibri"/>
+          <w:color w:val="333333"/>
+          <w:lang w:val="es-ES" w:eastAsia="es-CL"/>
+        </w:rPr>
+        <w:t>Pruebas de conexión a Oracle</w:t>
+      </w:r>
+    </w:p>
+    <w:p>
+      <w:pPr>
+        <w:numPr>
+          <w:ilvl w:val="0"/>
+          <w:numId w:val="4"/>
+        </w:numPr>
+        <w:spacing w:after="0" w:line="240" w:lineRule="auto"/>
+        <w:textAlignment w:val="center"/>
+        <w:rPr>
+          <w:rFonts w:ascii="Calibri" w:eastAsia="Times New Roman" w:hAnsi="Calibri" w:cs="Calibri"/>
+          <w:color w:val="333333"/>
+          <w:lang w:val="es-ES" w:eastAsia="es-CL"/>
+        </w:rPr>
+      </w:pPr>
+      <w:r>
+        <w:rPr>
+          <w:rFonts w:ascii="Calibri" w:eastAsia="Times New Roman" w:hAnsi="Calibri" w:cs="Calibri"/>
+          <w:color w:val="333333"/>
+          <w:lang w:val="es-ES" w:eastAsia="es-CL"/>
+        </w:rPr>
+        <w:t>Java: DAL</w:t>
+      </w:r>
+    </w:p>
+    <w:p>
+      <w:pPr>
+        <w:numPr>
+          <w:ilvl w:val="0"/>
+          <w:numId w:val="4"/>
+        </w:numPr>
+        <w:spacing w:after="0" w:line="240" w:lineRule="auto"/>
+        <w:textAlignment w:val="center"/>
+        <w:rPr>
+          <w:rFonts w:ascii="Calibri" w:eastAsia="Times New Roman" w:hAnsi="Calibri" w:cs="Calibri"/>
+          <w:color w:val="333333"/>
+          <w:lang w:val="es-ES" w:eastAsia="es-CL"/>
+        </w:rPr>
+      </w:pPr>
+      <w:r>
+        <w:rPr>
+          <w:rFonts w:ascii="Calibri" w:eastAsia="Times New Roman" w:hAnsi="Calibri" w:cs="Calibri"/>
+          <w:color w:val="333333"/>
+          <w:lang w:val="es-ES" w:eastAsia="es-CL"/>
+        </w:rPr>
+        <w:t>NET: DAL</w:t>
+      </w:r>
+    </w:p>
+    <w:p>
+      <w:pPr>
+        <w:spacing w:after="0" w:line="240" w:lineRule="auto"/>
+        <w:rPr>
+          <w:rFonts w:ascii="Calibri" w:eastAsia="Times New Roman" w:hAnsi="Calibri" w:cs="Calibri"/>
+          <w:color w:val="333333"/>
+          <w:sz w:val="28"/>
+          <w:szCs w:val="28"/>
+          <w:lang w:val="es-ES" w:eastAsia="es-CL"/>
+        </w:rPr>
+      </w:pPr>
+      <w:r>
+        <w:rPr>
+          <w:rFonts w:ascii="Calibri" w:eastAsia="Times New Roman" w:hAnsi="Calibri" w:cs="Calibri"/>
+          <w:b/>
+          <w:bCs/>
+          <w:color w:val="333333"/>
+          <w:sz w:val="28"/>
+          <w:szCs w:val="28"/>
+          <w:lang w:val="es-ES" w:eastAsia="es-CL"/>
+        </w:rPr>
+        <w:t>Tareas por venir</w:t>
+      </w:r>
+    </w:p>
+    <w:p>
+      <w:pPr>
+        <w:numPr>
+          <w:ilvl w:val="0"/>
+          <w:numId w:val="5"/>
+        </w:numPr>
+        <w:spacing w:after="0" w:line="240" w:lineRule="auto"/>
+        <w:textAlignment w:val="center"/>
+        <w:rPr>
+          <w:rFonts w:ascii="Calibri" w:eastAsia="Times New Roman" w:hAnsi="Calibri" w:cs="Calibri"/>
+          <w:color w:val="333333"/>
+          <w:lang w:val="es-ES" w:eastAsia="es-CL"/>
+        </w:rPr>
+      </w:pPr>
+      <w:r>
+        <w:rPr>
+          <w:rFonts w:ascii="Calibri" w:eastAsia="Times New Roman" w:hAnsi="Calibri" w:cs="Calibri"/>
+          <w:color w:val="333333"/>
+          <w:lang w:val="es-ES" w:eastAsia="es-CL"/>
+        </w:rPr>
+        <w:t>Java</w:t>
+      </w:r>
+    </w:p>
+    <w:p>
+      <w:pPr>
+        <w:numPr>
+          <w:ilvl w:val="1"/>
+          <w:numId w:val="5"/>
+        </w:numPr>
+        <w:spacing w:after="0" w:line="240" w:lineRule="auto"/>
+        <w:textAlignment w:val="center"/>
+        <w:rPr>
+          <w:rFonts w:ascii="Calibri" w:eastAsia="Times New Roman" w:hAnsi="Calibri" w:cs="Calibri"/>
+          <w:color w:val="333333"/>
+          <w:lang w:val="es-ES" w:eastAsia="es-CL"/>
+        </w:rPr>
+      </w:pPr>
+      <w:r>
+        <w:rPr>
+          <w:rFonts w:ascii="Calibri" w:eastAsia="Times New Roman" w:hAnsi="Calibri" w:cs="Calibri"/>
+          <w:color w:val="333333"/>
+          <w:lang w:val="es-ES" w:eastAsia="es-CL"/>
+        </w:rPr>
+        <w:t>Web App: Implementar capa de negocio</w:t>
+      </w:r>
+    </w:p>
+    <w:p>
+      <w:pPr>
+        <w:numPr>
+          <w:ilvl w:val="1"/>
+          <w:numId w:val="5"/>
+        </w:numPr>
+        <w:spacing w:after="0" w:line="240" w:lineRule="auto"/>
+        <w:textAlignment w:val="center"/>
+        <w:rPr>
+          <w:rFonts w:ascii="Calibri" w:eastAsia="Times New Roman" w:hAnsi="Calibri" w:cs="Calibri"/>
+          <w:color w:val="333333"/>
+          <w:lang w:val="es-ES" w:eastAsia="es-CL"/>
+        </w:rPr>
+      </w:pPr>
+      <w:r>
+        <w:rPr>
+          <w:rFonts w:ascii="Calibri" w:eastAsia="Times New Roman" w:hAnsi="Calibri" w:cs="Calibri"/>
+          <w:color w:val="333333"/>
+          <w:lang w:val="es-ES" w:eastAsia="es-CL"/>
+        </w:rPr>
+        <w:t>Servicio de pago: : Implementar capa de negocio</w:t>
+      </w:r>
+    </w:p>
+    <w:p>
+      <w:pPr>
+        <w:numPr>
+          <w:ilvl w:val="0"/>
+          <w:numId w:val="5"/>
+        </w:numPr>
+        <w:spacing w:after="0" w:line="240" w:lineRule="auto"/>
+        <w:textAlignment w:val="center"/>
+        <w:rPr>
+          <w:rFonts w:ascii="Calibri" w:eastAsia="Times New Roman" w:hAnsi="Calibri" w:cs="Calibri"/>
+          <w:color w:val="333333"/>
+          <w:lang w:val="es-ES" w:eastAsia="es-CL"/>
+        </w:rPr>
+      </w:pPr>
+      <w:r>
+        <w:rPr>
+          <w:rFonts w:ascii="Calibri" w:eastAsia="Times New Roman" w:hAnsi="Calibri" w:cs="Calibri"/>
+          <w:color w:val="333333"/>
+          <w:lang w:val="es-ES" w:eastAsia="es-CL"/>
+        </w:rPr>
+        <w:t>NET</w:t>
+      </w:r>
+    </w:p>
+    <w:p>
+      <w:pPr>
+        <w:numPr>
+          <w:ilvl w:val="1"/>
+          <w:numId w:val="5"/>
+        </w:numPr>
+        <w:spacing w:after="0" w:line="240" w:lineRule="auto"/>
+        <w:textAlignment w:val="center"/>
+        <w:rPr>
+          <w:rFonts w:ascii="Calibri" w:eastAsia="Times New Roman" w:hAnsi="Calibri" w:cs="Calibri"/>
+          <w:color w:val="333333"/>
+          <w:lang w:val="es-ES" w:eastAsia="es-CL"/>
+        </w:rPr>
+      </w:pPr>
+      <w:r>
+        <w:rPr>
+          <w:rFonts w:ascii="Calibri" w:eastAsia="Times New Roman" w:hAnsi="Calibri" w:cs="Calibri"/>
+          <w:color w:val="333333"/>
+          <w:lang w:val="es-ES" w:eastAsia="es-CL"/>
+        </w:rPr>
+        <w:t>Terminal: Definir capa de negocio</w:t>
+      </w:r>
+    </w:p>
+    <w:p>
+      <w:pPr>
+        <w:numPr>
+          <w:ilvl w:val="1"/>
+          <w:numId w:val="5"/>
+        </w:numPr>
+        <w:spacing w:after="0" w:line="240" w:lineRule="auto"/>
+        <w:textAlignment w:val="center"/>
+        <w:rPr>
+          <w:rFonts w:ascii="Calibri" w:eastAsia="Times New Roman" w:hAnsi="Calibri" w:cs="Calibri"/>
+          <w:color w:val="333333"/>
+          <w:lang w:val="es-ES" w:eastAsia="es-CL"/>
+        </w:rPr>
+      </w:pPr>
+      <w:r>
+        <w:rPr>
+          <w:rFonts w:ascii="Calibri" w:eastAsia="Times New Roman" w:hAnsi="Calibri" w:cs="Calibri"/>
+          <w:color w:val="333333"/>
+          <w:lang w:val="es-ES" w:eastAsia="es-CL"/>
+        </w:rPr>
+        <w:t>WS Seguros: Definir capa de negocio</w:t>
+      </w:r>
+    </w:p>
+    <w:p>
+      <w:pPr>
+        <w:numPr>
+          <w:ilvl w:val="1"/>
+          <w:numId w:val="5"/>
+        </w:numPr>
+        <w:spacing w:after="0" w:line="240" w:lineRule="auto"/>
+        <w:textAlignment w:val="center"/>
+        <w:rPr>
+          <w:rFonts w:ascii="Calibri" w:eastAsia="Times New Roman" w:hAnsi="Calibri" w:cs="Calibri"/>
+          <w:color w:val="333333"/>
+          <w:lang w:val="es-ES" w:eastAsia="es-CL"/>
+        </w:rPr>
+      </w:pPr>
+      <w:r>
+        <w:rPr>
+          <w:rFonts w:ascii="Calibri" w:eastAsia="Times New Roman" w:hAnsi="Calibri" w:cs="Calibri"/>
+          <w:color w:val="333333"/>
+          <w:lang w:val="es-ES" w:eastAsia="es-CL"/>
+        </w:rPr>
+        <w:t>Terminal: Implementar capa de negocio</w:t>
+      </w:r>
+    </w:p>
+    <w:p>
+      <w:pPr>
+        <w:numPr>
+          <w:ilvl w:val="1"/>
+          <w:numId w:val="5"/>
+        </w:numPr>
+        <w:spacing w:after="0" w:line="240" w:lineRule="auto"/>
+        <w:textAlignment w:val="center"/>
+        <w:rPr>
+          <w:rFonts w:ascii="Calibri" w:eastAsia="Times New Roman" w:hAnsi="Calibri" w:cs="Calibri"/>
+          <w:color w:val="333333"/>
+          <w:lang w:val="es-ES" w:eastAsia="es-CL"/>
+        </w:rPr>
+      </w:pPr>
+      <w:r>
+        <w:rPr>
+          <w:rFonts w:ascii="Calibri" w:eastAsia="Times New Roman" w:hAnsi="Calibri" w:cs="Calibri"/>
+          <w:color w:val="333333"/>
+          <w:lang w:val="es-ES" w:eastAsia="es-CL"/>
+        </w:rPr>
+        <w:t>WS Seguros: Implementar capa de negocio</w:t>
+      </w:r>
+    </w:p>
+    <w:p>
+      <w:pPr>
+        <w:numPr>
+          <w:ilvl w:val="0"/>
+          <w:numId w:val="5"/>
+        </w:numPr>
+        <w:spacing w:after="0" w:line="240" w:lineRule="auto"/>
+        <w:textAlignment w:val="center"/>
+        <w:rPr>
+          <w:rFonts w:ascii="Calibri" w:eastAsia="Times New Roman" w:hAnsi="Calibri" w:cs="Calibri"/>
+          <w:color w:val="333333"/>
+          <w:lang w:val="es-ES" w:eastAsia="es-CL"/>
+        </w:rPr>
+      </w:pPr>
+      <w:r>
+        <w:rPr>
+          <w:rFonts w:ascii="Calibri" w:eastAsia="Times New Roman" w:hAnsi="Calibri" w:cs="Calibri"/>
+          <w:color w:val="333333"/>
+          <w:lang w:val="es-ES" w:eastAsia="es-CL"/>
+        </w:rPr>
+        <w:t>SQL</w:t>
+      </w:r>
+    </w:p>
+    <w:p>
+      <w:pPr>
+        <w:numPr>
+          <w:ilvl w:val="1"/>
+          <w:numId w:val="5"/>
+        </w:numPr>
+        <w:spacing w:after="0" w:line="240" w:lineRule="auto"/>
+        <w:textAlignment w:val="center"/>
+        <w:rPr>
+          <w:rFonts w:ascii="Calibri" w:eastAsia="Times New Roman" w:hAnsi="Calibri" w:cs="Calibri"/>
+          <w:color w:val="333333"/>
+          <w:lang w:val="es-ES" w:eastAsia="es-CL"/>
+        </w:rPr>
+      </w:pPr>
+      <w:r>
+        <w:rPr>
+          <w:rFonts w:ascii="Calibri" w:eastAsia="Times New Roman" w:hAnsi="Calibri" w:cs="Calibri"/>
+          <w:color w:val="333333"/>
+          <w:lang w:val="es-ES" w:eastAsia="es-CL"/>
+        </w:rPr>
+        <w:t>Poblar DB</w:t>
+      </w:r>
+    </w:p>
+    <w:p>
+      <w:pPr>
+        <w:numPr>
+          <w:ilvl w:val="1"/>
+          <w:numId w:val="5"/>
+        </w:numPr>
+        <w:spacing w:after="0" w:line="240" w:lineRule="auto"/>
+        <w:textAlignment w:val="center"/>
+        <w:rPr>
+          <w:rFonts w:ascii="Calibri" w:eastAsia="Times New Roman" w:hAnsi="Calibri" w:cs="Calibri"/>
+          <w:color w:val="333333"/>
+          <w:lang w:val="es-ES" w:eastAsia="es-CL"/>
+        </w:rPr>
+      </w:pPr>
+      <w:r>
+        <w:rPr>
+          <w:rFonts w:ascii="Calibri" w:eastAsia="Times New Roman" w:hAnsi="Calibri" w:cs="Calibri"/>
+          <w:color w:val="333333"/>
+          <w:lang w:val="es-ES" w:eastAsia="es-CL"/>
+        </w:rPr>
+        <w:t>Generar script de generación y población</w:t>
+      </w:r>
+    </w:p>
+    <w:p>
+      <w:pPr>
+        <w:numPr>
+          <w:ilvl w:val="1"/>
+          <w:numId w:val="5"/>
+        </w:numPr>
+        <w:spacing w:after="0" w:line="240" w:lineRule="auto"/>
+        <w:textAlignment w:val="center"/>
+        <w:rPr>
+          <w:rFonts w:ascii="Calibri" w:eastAsia="Times New Roman" w:hAnsi="Calibri" w:cs="Calibri"/>
+          <w:color w:val="333333"/>
+          <w:lang w:val="es-ES" w:eastAsia="es-CL"/>
+        </w:rPr>
+      </w:pPr>
+      <w:r>
+        <w:rPr>
+          <w:rFonts w:ascii="Calibri" w:eastAsia="Times New Roman" w:hAnsi="Calibri" w:cs="Calibri"/>
+          <w:color w:val="333333"/>
+          <w:lang w:val="es-ES" w:eastAsia="es-CL"/>
+        </w:rPr>
+        <w:t>Procedimiento almacenado</w:t>
+      </w:r>
+    </w:p>
+    <w:p>
+      <w:pPr>
+        <w:numPr>
+          <w:ilvl w:val="1"/>
+          <w:numId w:val="5"/>
+        </w:numPr>
+        <w:spacing w:after="0" w:line="240" w:lineRule="auto"/>
+        <w:textAlignment w:val="center"/>
+        <w:rPr>
+          <w:rFonts w:ascii="Calibri" w:eastAsia="Times New Roman" w:hAnsi="Calibri" w:cs="Calibri"/>
+          <w:color w:val="333333"/>
+          <w:lang w:val="es-ES" w:eastAsia="es-CL"/>
+        </w:rPr>
+      </w:pPr>
+      <w:r>
+        <w:rPr>
+          <w:rFonts w:ascii="Calibri" w:eastAsia="Times New Roman" w:hAnsi="Calibri" w:cs="Calibri"/>
+          <w:color w:val="333333"/>
+          <w:lang w:val="es-ES" w:eastAsia="es-CL"/>
+        </w:rPr>
+        <w:t>Vistas (por analizar)</w:t>
+      </w:r>
+    </w:p>
+    <w:p>
+      <w:pPr>
+        <w:numPr>
+          <w:ilvl w:val="1"/>
+          <w:numId w:val="5"/>
+        </w:numPr>
+        <w:spacing w:after="0" w:line="240" w:lineRule="auto"/>
+        <w:textAlignment w:val="center"/>
+        <w:rPr>
+          <w:rFonts w:ascii="Calibri" w:eastAsia="Times New Roman" w:hAnsi="Calibri" w:cs="Calibri"/>
+          <w:color w:val="333333"/>
+          <w:lang w:val="es-ES" w:eastAsia="es-CL"/>
+        </w:rPr>
+      </w:pPr>
+      <w:r>
+        <w:rPr>
+          <w:rFonts w:ascii="Calibri" w:eastAsia="Times New Roman" w:hAnsi="Calibri" w:cs="Calibri"/>
+          <w:color w:val="333333"/>
+          <w:lang w:val="es-ES" w:eastAsia="es-CL"/>
+        </w:rPr>
+        <w:t>DB Seguro</w:t>
+      </w:r>
+    </w:p>
+    <w:p>
+      <w:pPr>
+        <w:numPr>
+          <w:ilvl w:val="0"/>
+          <w:numId w:val="5"/>
+        </w:numPr>
+        <w:spacing w:after="0" w:line="240" w:lineRule="auto"/>
+        <w:textAlignment w:val="center"/>
+        <w:rPr>
+          <w:rFonts w:ascii="Calibri" w:eastAsia="Times New Roman" w:hAnsi="Calibri" w:cs="Calibri"/>
+          <w:color w:val="333333"/>
+          <w:lang w:val="es-ES" w:eastAsia="es-CL"/>
+        </w:rPr>
+      </w:pPr>
+      <w:r>
+        <w:rPr>
+          <w:rFonts w:ascii="Calibri" w:eastAsia="Times New Roman" w:hAnsi="Calibri" w:cs="Calibri"/>
+          <w:color w:val="333333"/>
+          <w:lang w:val="es-ES" w:eastAsia="es-CL"/>
+        </w:rPr>
+        <w:t>Corrección Gantt y EDT</w:t>
+      </w:r>
+    </w:p>
+    <w:p>
+      <w:pPr>
+        <w:numPr>
+          <w:ilvl w:val="0"/>
+          <w:numId w:val="5"/>
+        </w:numPr>
+        <w:spacing w:after="0" w:line="240" w:lineRule="auto"/>
+        <w:textAlignment w:val="center"/>
+        <w:rPr>
+          <w:rFonts w:ascii="Calibri" w:eastAsia="Times New Roman" w:hAnsi="Calibri" w:cs="Calibri"/>
+          <w:color w:val="333333"/>
+          <w:lang w:val="es-ES" w:eastAsia="es-CL"/>
+        </w:rPr>
+      </w:pPr>
+      <w:r>
+        <w:rPr>
+          <w:rFonts w:ascii="Calibri" w:eastAsia="Times New Roman" w:hAnsi="Calibri" w:cs="Calibri"/>
+          <w:color w:val="333333"/>
+          <w:lang w:val="es-ES" w:eastAsia="es-CL"/>
+        </w:rPr>
+        <w:t xml:space="preserve">Plan de pruebas </w:t>
+      </w:r>
+    </w:p>
+    <w:p>
+      <w:pPr>
+        <w:numPr>
+          <w:ilvl w:val="1"/>
+          <w:numId w:val="5"/>
+        </w:numPr>
+        <w:spacing w:after="0" w:line="240" w:lineRule="auto"/>
+        <w:textAlignment w:val="center"/>
+        <w:rPr>
+          <w:rFonts w:ascii="Calibri" w:eastAsia="Times New Roman" w:hAnsi="Calibri" w:cs="Calibri"/>
+          <w:color w:val="333333"/>
+          <w:lang w:val="es-ES" w:eastAsia="es-CL"/>
+        </w:rPr>
+      </w:pPr>
+      <w:r>
+        <w:rPr>
+          <w:rFonts w:ascii="Calibri" w:eastAsia="Times New Roman" w:hAnsi="Calibri" w:cs="Calibri"/>
+          <w:color w:val="333333"/>
+          <w:lang w:val="es-ES" w:eastAsia="es-CL"/>
+        </w:rPr>
+        <w:t>No para la segunda iteración</w:t>
+      </w:r>
+    </w:p>
+    <w:p>
+      <w:pPr>
+        <w:numPr>
+          <w:ilvl w:val="1"/>
+          <w:numId w:val="5"/>
+        </w:numPr>
+        <w:spacing w:after="0" w:line="240" w:lineRule="auto"/>
+        <w:textAlignment w:val="center"/>
+        <w:rPr>
+          <w:rFonts w:ascii="Calibri" w:eastAsia="Times New Roman" w:hAnsi="Calibri" w:cs="Calibri"/>
+          <w:color w:val="333333"/>
+          <w:lang w:val="es-ES" w:eastAsia="es-CL"/>
+        </w:rPr>
+      </w:pPr>
+      <w:r>
+        <w:rPr>
+          <w:rFonts w:ascii="Calibri" w:eastAsia="Times New Roman" w:hAnsi="Calibri" w:cs="Calibri"/>
+          <w:color w:val="333333"/>
+          <w:lang w:val="es-ES" w:eastAsia="es-CL"/>
+        </w:rPr>
+        <w:t>Hacer clase de prueba antes que el método</w:t>
+      </w:r>
+    </w:p>
+    <w:p>
+      <w:pPr>
+        <w:numPr>
+          <w:ilvl w:val="0"/>
+          <w:numId w:val="5"/>
+        </w:numPr>
+        <w:spacing w:after="0" w:line="240" w:lineRule="auto"/>
+        <w:textAlignment w:val="center"/>
+        <w:rPr>
+          <w:rFonts w:ascii="Calibri" w:eastAsia="Times New Roman" w:hAnsi="Calibri" w:cs="Calibri"/>
+          <w:color w:val="333333"/>
+          <w:lang w:val="es-ES" w:eastAsia="es-CL"/>
+        </w:rPr>
+      </w:pPr>
+      <w:r>
+        <w:rPr>
+          <w:rFonts w:ascii="Calibri" w:eastAsia="Times New Roman" w:hAnsi="Calibri" w:cs="Calibri"/>
+          <w:color w:val="333333"/>
+          <w:lang w:val="es-ES" w:eastAsia="es-CL"/>
+        </w:rPr>
+        <w:t>Diagrama de casos de prueba</w:t>
+      </w:r>
+    </w:p>
+    <w:p>
+      <w:pPr>
+        <w:numPr>
+          <w:ilvl w:val="0"/>
+          <w:numId w:val="5"/>
+        </w:numPr>
+        <w:spacing w:after="0" w:line="240" w:lineRule="auto"/>
+        <w:textAlignment w:val="center"/>
+        <w:rPr>
+          <w:lang w:val="es-ES"/>
+        </w:rPr>
+      </w:pPr>
+      <w:r>
+        <w:rPr>
+          <w:rFonts w:ascii="Calibri" w:eastAsia="Times New Roman" w:hAnsi="Calibri" w:cs="Calibri"/>
+          <w:color w:val="333333"/>
+          <w:lang w:val="es-ES" w:eastAsia="es-CL"/>
+        </w:rPr>
+        <w:t>Casos de uso: Modificar CUS-15 revisar notificaciones</w:t>
       </w:r>
       <w:bookmarkStart w:id="0" w:name="_GoBack"/>
       <w:bookmarkEnd w:id="0"/>
-      <w:r>
-        <w:rPr>
-          <w:rFonts w:ascii="Calibri" w:eastAsia="Times New Roman" w:hAnsi="Calibri" w:cs="Calibri"/>
-          <w:color w:val="333333"/>
-          <w:lang w:val="es-ES" w:eastAsia="es-CL"/>
-        </w:rPr>
-        <w:t> </w:t>
-      </w:r>
-    </w:p>
-    <w:p>
-      <w:pPr>
-        <w:spacing w:after="0" w:line="240" w:lineRule="auto"/>
-        <w:rPr>
-          <w:rFonts w:ascii="Calibri" w:eastAsia="Times New Roman" w:hAnsi="Calibri" w:cs="Calibri"/>
-          <w:color w:val="333333"/>
-          <w:sz w:val="28"/>
-          <w:szCs w:val="28"/>
-          <w:lang w:val="es-ES" w:eastAsia="es-CL"/>
-        </w:rPr>
-      </w:pPr>
-      <w:r>
-        <w:rPr>
-          <w:rFonts w:ascii="Calibri" w:eastAsia="Times New Roman" w:hAnsi="Calibri" w:cs="Calibri"/>
-          <w:b/>
-          <w:bCs/>
-          <w:color w:val="333333"/>
-          <w:sz w:val="28"/>
-          <w:szCs w:val="28"/>
-          <w:lang w:val="es-ES" w:eastAsia="es-CL"/>
-        </w:rPr>
-        <w:t>Anuncios</w:t>
-      </w:r>
-    </w:p>
-    <w:p>
-      <w:pPr>
-        <w:numPr>
-          <w:ilvl w:val="0"/>
-          <w:numId w:val="3"/>
-        </w:numPr>
-        <w:spacing w:after="0" w:line="240" w:lineRule="auto"/>
-        <w:textAlignment w:val="center"/>
-        <w:rPr>
-          <w:rFonts w:ascii="Calibri" w:eastAsia="Times New Roman" w:hAnsi="Calibri" w:cs="Calibri"/>
-          <w:color w:val="333333"/>
-          <w:lang w:val="es-ES" w:eastAsia="es-CL"/>
-        </w:rPr>
-      </w:pPr>
-      <w:r>
-        <w:rPr>
-          <w:rFonts w:ascii="Calibri" w:eastAsia="Times New Roman" w:hAnsi="Calibri" w:cs="Calibri"/>
-          <w:color w:val="333333"/>
-          <w:lang w:val="es-ES" w:eastAsia="es-CL"/>
-        </w:rPr>
-        <w:t>Se cambia la arquitectura a sin módulo de WS intermedio</w:t>
-      </w:r>
-    </w:p>
-    <w:p>
-      <w:pPr>
-        <w:numPr>
-          <w:ilvl w:val="0"/>
-          <w:numId w:val="3"/>
-        </w:numPr>
-        <w:spacing w:after="0" w:line="240" w:lineRule="auto"/>
-        <w:textAlignment w:val="center"/>
-        <w:rPr>
-          <w:rFonts w:ascii="Calibri" w:eastAsia="Times New Roman" w:hAnsi="Calibri" w:cs="Calibri"/>
-          <w:color w:val="333333"/>
-          <w:lang w:val="es-ES" w:eastAsia="es-CL"/>
-        </w:rPr>
-      </w:pPr>
-      <w:r>
-        <w:rPr>
-          <w:rFonts w:ascii="Calibri" w:eastAsia="Times New Roman" w:hAnsi="Calibri" w:cs="Calibri"/>
-          <w:color w:val="333333"/>
-          <w:lang w:val="es-ES" w:eastAsia="es-CL"/>
-        </w:rPr>
-        <w:t>Hay clases diagramadas en Java y NET</w:t>
-      </w:r>
-    </w:p>
-    <w:p>
-      <w:pPr>
-        <w:numPr>
-          <w:ilvl w:val="0"/>
-          <w:numId w:val="3"/>
-        </w:numPr>
-        <w:spacing w:after="0" w:line="240" w:lineRule="auto"/>
-        <w:textAlignment w:val="center"/>
-        <w:rPr>
-          <w:rFonts w:ascii="Calibri" w:eastAsia="Times New Roman" w:hAnsi="Calibri" w:cs="Calibri"/>
-          <w:color w:val="333333"/>
-          <w:lang w:val="es-ES" w:eastAsia="es-CL"/>
-        </w:rPr>
-      </w:pPr>
-      <w:r>
-        <w:rPr>
-          <w:rFonts w:ascii="Calibri" w:eastAsia="Times New Roman" w:hAnsi="Calibri" w:cs="Calibri"/>
-          <w:color w:val="333333"/>
-          <w:lang w:val="es-ES" w:eastAsia="es-CL"/>
-        </w:rPr>
-        <w:t>Diseño: Definir lógica de negocio para capa de negocio</w:t>
-      </w:r>
-    </w:p>
-    <w:p>
-      <w:pPr>
-        <w:spacing w:after="0" w:line="240" w:lineRule="auto"/>
-        <w:rPr>
-          <w:rFonts w:ascii="Calibri" w:eastAsia="Times New Roman" w:hAnsi="Calibri" w:cs="Calibri"/>
-          <w:color w:val="333333"/>
-          <w:sz w:val="28"/>
-          <w:szCs w:val="28"/>
-          <w:lang w:val="es-ES" w:eastAsia="es-CL"/>
-        </w:rPr>
-      </w:pPr>
-      <w:r>
-        <w:rPr>
-          <w:rFonts w:ascii="Calibri" w:eastAsia="Times New Roman" w:hAnsi="Calibri" w:cs="Calibri"/>
-          <w:b/>
-          <w:bCs/>
-          <w:color w:val="333333"/>
-          <w:sz w:val="28"/>
-          <w:szCs w:val="28"/>
-          <w:lang w:val="es-ES" w:eastAsia="es-CL"/>
-        </w:rPr>
-        <w:t>Tareas listas</w:t>
-      </w:r>
-    </w:p>
-    <w:p>
-      <w:pPr>
-        <w:numPr>
-          <w:ilvl w:val="0"/>
-          <w:numId w:val="4"/>
-        </w:numPr>
-        <w:spacing w:after="0" w:line="240" w:lineRule="auto"/>
-        <w:textAlignment w:val="center"/>
-        <w:rPr>
-          <w:rFonts w:ascii="Calibri" w:eastAsia="Times New Roman" w:hAnsi="Calibri" w:cs="Calibri"/>
-          <w:color w:val="333333"/>
-          <w:lang w:val="es-ES" w:eastAsia="es-CL"/>
-        </w:rPr>
-      </w:pPr>
-      <w:r>
-        <w:rPr>
-          <w:rFonts w:ascii="Calibri" w:eastAsia="Times New Roman" w:hAnsi="Calibri" w:cs="Calibri"/>
-          <w:color w:val="333333"/>
-          <w:lang w:val="es-ES" w:eastAsia="es-CL"/>
-        </w:rPr>
-        <w:t>Estructura plan de pruebas en NET y Java</w:t>
-      </w:r>
-    </w:p>
-    <w:p>
-      <w:pPr>
-        <w:numPr>
-          <w:ilvl w:val="0"/>
-          <w:numId w:val="4"/>
-        </w:numPr>
-        <w:spacing w:after="0" w:line="240" w:lineRule="auto"/>
-        <w:textAlignment w:val="center"/>
-        <w:rPr>
-          <w:rFonts w:ascii="Calibri" w:eastAsia="Times New Roman" w:hAnsi="Calibri" w:cs="Calibri"/>
-          <w:color w:val="333333"/>
-          <w:lang w:val="es-ES" w:eastAsia="es-CL"/>
-        </w:rPr>
-      </w:pPr>
-      <w:r>
-        <w:rPr>
-          <w:rFonts w:ascii="Calibri" w:eastAsia="Times New Roman" w:hAnsi="Calibri" w:cs="Calibri"/>
-          <w:color w:val="333333"/>
-          <w:lang w:val="es-ES" w:eastAsia="es-CL"/>
-        </w:rPr>
-        <w:t>Pruebas de conexión a Oracle</w:t>
-      </w:r>
-    </w:p>
-    <w:p>
-      <w:pPr>
-        <w:numPr>
-          <w:ilvl w:val="0"/>
-          <w:numId w:val="4"/>
-        </w:numPr>
-        <w:spacing w:after="0" w:line="240" w:lineRule="auto"/>
-        <w:textAlignment w:val="center"/>
-        <w:rPr>
-          <w:rFonts w:ascii="Calibri" w:eastAsia="Times New Roman" w:hAnsi="Calibri" w:cs="Calibri"/>
-          <w:color w:val="333333"/>
-          <w:lang w:val="es-ES" w:eastAsia="es-CL"/>
-        </w:rPr>
-      </w:pPr>
-      <w:r>
-        <w:rPr>
-          <w:rFonts w:ascii="Calibri" w:eastAsia="Times New Roman" w:hAnsi="Calibri" w:cs="Calibri"/>
-          <w:color w:val="333333"/>
-          <w:lang w:val="es-ES" w:eastAsia="es-CL"/>
-        </w:rPr>
-        <w:t>Java: DAL</w:t>
-      </w:r>
-    </w:p>
-    <w:p>
-      <w:pPr>
-        <w:numPr>
-          <w:ilvl w:val="0"/>
-          <w:numId w:val="4"/>
-        </w:numPr>
-        <w:spacing w:after="0" w:line="240" w:lineRule="auto"/>
-        <w:textAlignment w:val="center"/>
-        <w:rPr>
-          <w:rFonts w:ascii="Calibri" w:eastAsia="Times New Roman" w:hAnsi="Calibri" w:cs="Calibri"/>
-          <w:color w:val="333333"/>
-          <w:lang w:val="es-ES" w:eastAsia="es-CL"/>
-        </w:rPr>
-      </w:pPr>
-      <w:r>
-        <w:rPr>
-          <w:rFonts w:ascii="Calibri" w:eastAsia="Times New Roman" w:hAnsi="Calibri" w:cs="Calibri"/>
-          <w:color w:val="333333"/>
-          <w:lang w:val="es-ES" w:eastAsia="es-CL"/>
-        </w:rPr>
-        <w:t>NET: DAL</w:t>
-      </w:r>
-    </w:p>
-    <w:p>
-      <w:pPr>
-        <w:spacing w:after="0" w:line="240" w:lineRule="auto"/>
-        <w:rPr>
-          <w:rFonts w:ascii="Calibri" w:eastAsia="Times New Roman" w:hAnsi="Calibri" w:cs="Calibri"/>
-          <w:color w:val="333333"/>
-          <w:sz w:val="28"/>
-          <w:szCs w:val="28"/>
-          <w:lang w:val="es-ES" w:eastAsia="es-CL"/>
-        </w:rPr>
-      </w:pPr>
-      <w:r>
-        <w:rPr>
-          <w:rFonts w:ascii="Calibri" w:eastAsia="Times New Roman" w:hAnsi="Calibri" w:cs="Calibri"/>
-          <w:b/>
-          <w:bCs/>
-          <w:color w:val="333333"/>
-          <w:sz w:val="28"/>
-          <w:szCs w:val="28"/>
-          <w:lang w:val="es-ES" w:eastAsia="es-CL"/>
-        </w:rPr>
-        <w:t>Tareas por venir</w:t>
-      </w:r>
-    </w:p>
-    <w:p>
-      <w:pPr>
-        <w:numPr>
-          <w:ilvl w:val="0"/>
-          <w:numId w:val="5"/>
-        </w:numPr>
-        <w:spacing w:after="0" w:line="240" w:lineRule="auto"/>
-        <w:textAlignment w:val="center"/>
-        <w:rPr>
-          <w:rFonts w:ascii="Calibri" w:eastAsia="Times New Roman" w:hAnsi="Calibri" w:cs="Calibri"/>
-          <w:color w:val="333333"/>
-          <w:lang w:val="es-ES" w:eastAsia="es-CL"/>
-        </w:rPr>
-      </w:pPr>
-      <w:r>
-        <w:rPr>
-          <w:rFonts w:ascii="Calibri" w:eastAsia="Times New Roman" w:hAnsi="Calibri" w:cs="Calibri"/>
-          <w:color w:val="333333"/>
-          <w:lang w:val="es-ES" w:eastAsia="es-CL"/>
-        </w:rPr>
-        <w:t>Java</w:t>
-      </w:r>
-    </w:p>
-    <w:p>
-      <w:pPr>
-        <w:numPr>
-          <w:ilvl w:val="1"/>
-          <w:numId w:val="5"/>
-        </w:numPr>
-        <w:spacing w:after="0" w:line="240" w:lineRule="auto"/>
-        <w:textAlignment w:val="center"/>
-        <w:rPr>
-          <w:rFonts w:ascii="Calibri" w:eastAsia="Times New Roman" w:hAnsi="Calibri" w:cs="Calibri"/>
-          <w:color w:val="333333"/>
-          <w:lang w:val="es-ES" w:eastAsia="es-CL"/>
-        </w:rPr>
-      </w:pPr>
-      <w:r>
-        <w:rPr>
-          <w:rFonts w:ascii="Calibri" w:eastAsia="Times New Roman" w:hAnsi="Calibri" w:cs="Calibri"/>
-          <w:color w:val="333333"/>
-          <w:lang w:val="es-ES" w:eastAsia="es-CL"/>
-        </w:rPr>
-        <w:t>Web App: Implementar capa de negocio</w:t>
-      </w:r>
-    </w:p>
-    <w:p>
-      <w:pPr>
-        <w:numPr>
-          <w:ilvl w:val="1"/>
-          <w:numId w:val="5"/>
-        </w:numPr>
-        <w:spacing w:after="0" w:line="240" w:lineRule="auto"/>
-        <w:textAlignment w:val="center"/>
-        <w:rPr>
-          <w:rFonts w:ascii="Calibri" w:eastAsia="Times New Roman" w:hAnsi="Calibri" w:cs="Calibri"/>
-          <w:color w:val="333333"/>
-          <w:lang w:val="es-ES" w:eastAsia="es-CL"/>
-        </w:rPr>
-      </w:pPr>
-      <w:r>
-        <w:rPr>
-          <w:rFonts w:ascii="Calibri" w:eastAsia="Times New Roman" w:hAnsi="Calibri" w:cs="Calibri"/>
-          <w:color w:val="333333"/>
-          <w:lang w:val="es-ES" w:eastAsia="es-CL"/>
-        </w:rPr>
-        <w:t>Servicio de pago: : Implementar capa de negocio</w:t>
-      </w:r>
-    </w:p>
-    <w:p>
-      <w:pPr>
-        <w:numPr>
-          <w:ilvl w:val="0"/>
-          <w:numId w:val="5"/>
-        </w:numPr>
-        <w:spacing w:after="0" w:line="240" w:lineRule="auto"/>
-        <w:textAlignment w:val="center"/>
-        <w:rPr>
-          <w:rFonts w:ascii="Calibri" w:eastAsia="Times New Roman" w:hAnsi="Calibri" w:cs="Calibri"/>
-          <w:color w:val="333333"/>
-          <w:lang w:val="es-ES" w:eastAsia="es-CL"/>
-        </w:rPr>
-      </w:pPr>
-      <w:r>
-        <w:rPr>
-          <w:rFonts w:ascii="Calibri" w:eastAsia="Times New Roman" w:hAnsi="Calibri" w:cs="Calibri"/>
-          <w:color w:val="333333"/>
-          <w:lang w:val="es-ES" w:eastAsia="es-CL"/>
-        </w:rPr>
-        <w:t>NET</w:t>
-      </w:r>
-    </w:p>
-    <w:p>
-      <w:pPr>
-        <w:numPr>
-          <w:ilvl w:val="1"/>
-          <w:numId w:val="5"/>
-        </w:numPr>
-        <w:spacing w:after="0" w:line="240" w:lineRule="auto"/>
-        <w:textAlignment w:val="center"/>
-        <w:rPr>
-          <w:rFonts w:ascii="Calibri" w:eastAsia="Times New Roman" w:hAnsi="Calibri" w:cs="Calibri"/>
-          <w:color w:val="333333"/>
-          <w:lang w:val="es-ES" w:eastAsia="es-CL"/>
-        </w:rPr>
-      </w:pPr>
-      <w:r>
-        <w:rPr>
-          <w:rFonts w:ascii="Calibri" w:eastAsia="Times New Roman" w:hAnsi="Calibri" w:cs="Calibri"/>
-          <w:color w:val="333333"/>
-          <w:lang w:val="es-ES" w:eastAsia="es-CL"/>
-        </w:rPr>
-        <w:t>Terminal: Definir capa de negocio</w:t>
-      </w:r>
-    </w:p>
-    <w:p>
-      <w:pPr>
-        <w:numPr>
-          <w:ilvl w:val="1"/>
-          <w:numId w:val="5"/>
-        </w:numPr>
-        <w:spacing w:after="0" w:line="240" w:lineRule="auto"/>
-        <w:textAlignment w:val="center"/>
-        <w:rPr>
-          <w:rFonts w:ascii="Calibri" w:eastAsia="Times New Roman" w:hAnsi="Calibri" w:cs="Calibri"/>
-          <w:color w:val="333333"/>
-          <w:lang w:val="es-ES" w:eastAsia="es-CL"/>
-        </w:rPr>
-      </w:pPr>
-      <w:r>
-        <w:rPr>
-          <w:rFonts w:ascii="Calibri" w:eastAsia="Times New Roman" w:hAnsi="Calibri" w:cs="Calibri"/>
-          <w:color w:val="333333"/>
-          <w:lang w:val="es-ES" w:eastAsia="es-CL"/>
-        </w:rPr>
-        <w:t>WS Seguros: Definir capa de negocio</w:t>
-      </w:r>
-    </w:p>
-    <w:p>
-      <w:pPr>
-        <w:numPr>
-          <w:ilvl w:val="1"/>
-          <w:numId w:val="5"/>
-        </w:numPr>
-        <w:spacing w:after="0" w:line="240" w:lineRule="auto"/>
-        <w:textAlignment w:val="center"/>
-        <w:rPr>
-          <w:rFonts w:ascii="Calibri" w:eastAsia="Times New Roman" w:hAnsi="Calibri" w:cs="Calibri"/>
-          <w:color w:val="333333"/>
-          <w:lang w:val="es-ES" w:eastAsia="es-CL"/>
-        </w:rPr>
-      </w:pPr>
-      <w:r>
-        <w:rPr>
-          <w:rFonts w:ascii="Calibri" w:eastAsia="Times New Roman" w:hAnsi="Calibri" w:cs="Calibri"/>
-          <w:color w:val="333333"/>
-          <w:lang w:val="es-ES" w:eastAsia="es-CL"/>
-        </w:rPr>
-        <w:t>Terminal: Implementar capa de negocio</w:t>
-      </w:r>
-    </w:p>
-    <w:p>
-      <w:pPr>
-        <w:numPr>
-          <w:ilvl w:val="1"/>
-          <w:numId w:val="5"/>
-        </w:numPr>
-        <w:spacing w:after="0" w:line="240" w:lineRule="auto"/>
-        <w:textAlignment w:val="center"/>
-        <w:rPr>
-          <w:rFonts w:ascii="Calibri" w:eastAsia="Times New Roman" w:hAnsi="Calibri" w:cs="Calibri"/>
-          <w:color w:val="333333"/>
-          <w:lang w:val="es-ES" w:eastAsia="es-CL"/>
-        </w:rPr>
-      </w:pPr>
-      <w:r>
-        <w:rPr>
-          <w:rFonts w:ascii="Calibri" w:eastAsia="Times New Roman" w:hAnsi="Calibri" w:cs="Calibri"/>
-          <w:color w:val="333333"/>
-          <w:lang w:val="es-ES" w:eastAsia="es-CL"/>
-        </w:rPr>
-        <w:t>WS Seguros: Implementar capa de negocio</w:t>
-      </w:r>
-    </w:p>
-    <w:p>
-      <w:pPr>
-        <w:numPr>
-          <w:ilvl w:val="0"/>
-          <w:numId w:val="5"/>
-        </w:numPr>
-        <w:spacing w:after="0" w:line="240" w:lineRule="auto"/>
-        <w:textAlignment w:val="center"/>
-        <w:rPr>
-          <w:rFonts w:ascii="Calibri" w:eastAsia="Times New Roman" w:hAnsi="Calibri" w:cs="Calibri"/>
-          <w:color w:val="333333"/>
-          <w:lang w:val="es-ES" w:eastAsia="es-CL"/>
-        </w:rPr>
-      </w:pPr>
-      <w:r>
-        <w:rPr>
-          <w:rFonts w:ascii="Calibri" w:eastAsia="Times New Roman" w:hAnsi="Calibri" w:cs="Calibri"/>
-          <w:color w:val="333333"/>
-          <w:lang w:val="es-ES" w:eastAsia="es-CL"/>
-        </w:rPr>
-        <w:t>SQL</w:t>
-      </w:r>
-    </w:p>
-    <w:p>
-      <w:pPr>
-        <w:numPr>
-          <w:ilvl w:val="1"/>
-          <w:numId w:val="5"/>
-        </w:numPr>
-        <w:spacing w:after="0" w:line="240" w:lineRule="auto"/>
-        <w:textAlignment w:val="center"/>
-        <w:rPr>
-          <w:rFonts w:ascii="Calibri" w:eastAsia="Times New Roman" w:hAnsi="Calibri" w:cs="Calibri"/>
-          <w:color w:val="333333"/>
-          <w:lang w:val="es-ES" w:eastAsia="es-CL"/>
-        </w:rPr>
-      </w:pPr>
-      <w:r>
-        <w:rPr>
-          <w:rFonts w:ascii="Calibri" w:eastAsia="Times New Roman" w:hAnsi="Calibri" w:cs="Calibri"/>
-          <w:color w:val="333333"/>
-          <w:lang w:val="es-ES" w:eastAsia="es-CL"/>
-        </w:rPr>
-        <w:t>Poblar DB</w:t>
-      </w:r>
-    </w:p>
-    <w:p>
-      <w:pPr>
-        <w:numPr>
-          <w:ilvl w:val="1"/>
-          <w:numId w:val="5"/>
-        </w:numPr>
-        <w:spacing w:after="0" w:line="240" w:lineRule="auto"/>
-        <w:textAlignment w:val="center"/>
-        <w:rPr>
-          <w:rFonts w:ascii="Calibri" w:eastAsia="Times New Roman" w:hAnsi="Calibri" w:cs="Calibri"/>
-          <w:color w:val="333333"/>
-          <w:lang w:val="es-ES" w:eastAsia="es-CL"/>
-        </w:rPr>
-      </w:pPr>
-      <w:r>
-        <w:rPr>
-          <w:rFonts w:ascii="Calibri" w:eastAsia="Times New Roman" w:hAnsi="Calibri" w:cs="Calibri"/>
-          <w:color w:val="333333"/>
-          <w:lang w:val="es-ES" w:eastAsia="es-CL"/>
-        </w:rPr>
-        <w:t>Generar script de generación y población</w:t>
-      </w:r>
-    </w:p>
-    <w:p>
-      <w:pPr>
-        <w:numPr>
-          <w:ilvl w:val="1"/>
-          <w:numId w:val="5"/>
-        </w:numPr>
-        <w:spacing w:after="0" w:line="240" w:lineRule="auto"/>
-        <w:textAlignment w:val="center"/>
-        <w:rPr>
-          <w:rFonts w:ascii="Calibri" w:eastAsia="Times New Roman" w:hAnsi="Calibri" w:cs="Calibri"/>
-          <w:color w:val="333333"/>
-          <w:lang w:val="es-ES" w:eastAsia="es-CL"/>
-        </w:rPr>
-      </w:pPr>
-      <w:r>
-        <w:rPr>
-          <w:rFonts w:ascii="Calibri" w:eastAsia="Times New Roman" w:hAnsi="Calibri" w:cs="Calibri"/>
-          <w:color w:val="333333"/>
-          <w:lang w:val="es-ES" w:eastAsia="es-CL"/>
-        </w:rPr>
-        <w:t>Procedimiento almacenado</w:t>
-      </w:r>
-    </w:p>
-    <w:p>
-      <w:pPr>
-        <w:numPr>
-          <w:ilvl w:val="1"/>
-          <w:numId w:val="5"/>
-        </w:numPr>
-        <w:spacing w:after="0" w:line="240" w:lineRule="auto"/>
-        <w:textAlignment w:val="center"/>
-        <w:rPr>
-          <w:rFonts w:ascii="Calibri" w:eastAsia="Times New Roman" w:hAnsi="Calibri" w:cs="Calibri"/>
-          <w:color w:val="333333"/>
-          <w:lang w:val="es-ES" w:eastAsia="es-CL"/>
-        </w:rPr>
-      </w:pPr>
-      <w:r>
-        <w:rPr>
-          <w:rFonts w:ascii="Calibri" w:eastAsia="Times New Roman" w:hAnsi="Calibri" w:cs="Calibri"/>
-          <w:color w:val="333333"/>
-          <w:lang w:val="es-ES" w:eastAsia="es-CL"/>
-        </w:rPr>
-        <w:t>Vistas (por analizar)</w:t>
-      </w:r>
-    </w:p>
-    <w:p>
-      <w:pPr>
-        <w:numPr>
-          <w:ilvl w:val="1"/>
-          <w:numId w:val="5"/>
-        </w:numPr>
-        <w:spacing w:after="0" w:line="240" w:lineRule="auto"/>
-        <w:textAlignment w:val="center"/>
-        <w:rPr>
-          <w:rFonts w:ascii="Calibri" w:eastAsia="Times New Roman" w:hAnsi="Calibri" w:cs="Calibri"/>
-          <w:color w:val="333333"/>
-          <w:lang w:val="es-ES" w:eastAsia="es-CL"/>
-        </w:rPr>
-      </w:pPr>
-      <w:r>
-        <w:rPr>
-          <w:rFonts w:ascii="Calibri" w:eastAsia="Times New Roman" w:hAnsi="Calibri" w:cs="Calibri"/>
-          <w:color w:val="333333"/>
-          <w:lang w:val="es-ES" w:eastAsia="es-CL"/>
-        </w:rPr>
-        <w:t>DB Seguro</w:t>
-      </w:r>
-    </w:p>
-    <w:p>
-      <w:pPr>
-        <w:numPr>
-          <w:ilvl w:val="0"/>
-          <w:numId w:val="5"/>
-        </w:numPr>
-        <w:spacing w:after="0" w:line="240" w:lineRule="auto"/>
-        <w:textAlignment w:val="center"/>
-        <w:rPr>
-          <w:rFonts w:ascii="Calibri" w:eastAsia="Times New Roman" w:hAnsi="Calibri" w:cs="Calibri"/>
-          <w:color w:val="333333"/>
-          <w:lang w:val="es-ES" w:eastAsia="es-CL"/>
-        </w:rPr>
-      </w:pPr>
-      <w:r>
-        <w:rPr>
-          <w:rFonts w:ascii="Calibri" w:eastAsia="Times New Roman" w:hAnsi="Calibri" w:cs="Calibri"/>
-          <w:color w:val="333333"/>
-          <w:lang w:val="es-ES" w:eastAsia="es-CL"/>
-        </w:rPr>
-        <w:t>Corrección Gantt y EDT</w:t>
-      </w:r>
-    </w:p>
-    <w:p>
-      <w:pPr>
-        <w:numPr>
-          <w:ilvl w:val="0"/>
-          <w:numId w:val="5"/>
-        </w:numPr>
-        <w:spacing w:after="0" w:line="240" w:lineRule="auto"/>
-        <w:textAlignment w:val="center"/>
-        <w:rPr>
-          <w:rFonts w:ascii="Calibri" w:eastAsia="Times New Roman" w:hAnsi="Calibri" w:cs="Calibri"/>
-          <w:color w:val="333333"/>
-          <w:lang w:val="es-ES" w:eastAsia="es-CL"/>
-        </w:rPr>
-      </w:pPr>
-      <w:r>
-        <w:rPr>
-          <w:rFonts w:ascii="Calibri" w:eastAsia="Times New Roman" w:hAnsi="Calibri" w:cs="Calibri"/>
-          <w:color w:val="333333"/>
-          <w:lang w:val="es-ES" w:eastAsia="es-CL"/>
-        </w:rPr>
-        <w:t xml:space="preserve">Plan de pruebas </w:t>
-      </w:r>
-    </w:p>
-    <w:p>
-      <w:pPr>
-        <w:numPr>
-          <w:ilvl w:val="1"/>
-          <w:numId w:val="5"/>
-        </w:numPr>
-        <w:spacing w:after="0" w:line="240" w:lineRule="auto"/>
-        <w:textAlignment w:val="center"/>
-        <w:rPr>
-          <w:rFonts w:ascii="Calibri" w:eastAsia="Times New Roman" w:hAnsi="Calibri" w:cs="Calibri"/>
-          <w:color w:val="333333"/>
-          <w:lang w:val="es-ES" w:eastAsia="es-CL"/>
-        </w:rPr>
-      </w:pPr>
-      <w:r>
-        <w:rPr>
-          <w:rFonts w:ascii="Calibri" w:eastAsia="Times New Roman" w:hAnsi="Calibri" w:cs="Calibri"/>
-          <w:color w:val="333333"/>
-          <w:lang w:val="es-ES" w:eastAsia="es-CL"/>
-        </w:rPr>
-        <w:t>No para la segunda iteración</w:t>
-      </w:r>
-    </w:p>
-    <w:p>
-      <w:pPr>
-        <w:numPr>
-          <w:ilvl w:val="1"/>
-          <w:numId w:val="5"/>
-        </w:numPr>
-        <w:spacing w:after="0" w:line="240" w:lineRule="auto"/>
-        <w:textAlignment w:val="center"/>
-        <w:rPr>
-          <w:rFonts w:ascii="Calibri" w:eastAsia="Times New Roman" w:hAnsi="Calibri" w:cs="Calibri"/>
-          <w:color w:val="333333"/>
-          <w:lang w:val="es-ES" w:eastAsia="es-CL"/>
-        </w:rPr>
-      </w:pPr>
-      <w:r>
-        <w:rPr>
-          <w:rFonts w:ascii="Calibri" w:eastAsia="Times New Roman" w:hAnsi="Calibri" w:cs="Calibri"/>
-          <w:color w:val="333333"/>
-          <w:lang w:val="es-ES" w:eastAsia="es-CL"/>
-        </w:rPr>
-        <w:t>Hacer clase de prueba antes que el método</w:t>
-      </w:r>
-    </w:p>
-    <w:p>
-      <w:pPr>
-        <w:numPr>
-          <w:ilvl w:val="0"/>
-          <w:numId w:val="5"/>
-        </w:numPr>
-        <w:spacing w:after="0" w:line="240" w:lineRule="auto"/>
-        <w:textAlignment w:val="center"/>
-        <w:rPr>
-          <w:rFonts w:ascii="Calibri" w:eastAsia="Times New Roman" w:hAnsi="Calibri" w:cs="Calibri"/>
-          <w:color w:val="333333"/>
-          <w:lang w:val="es-ES" w:eastAsia="es-CL"/>
-        </w:rPr>
-      </w:pPr>
-      <w:r>
-        <w:rPr>
-          <w:rFonts w:ascii="Calibri" w:eastAsia="Times New Roman" w:hAnsi="Calibri" w:cs="Calibri"/>
-          <w:color w:val="333333"/>
-          <w:lang w:val="es-ES" w:eastAsia="es-CL"/>
-        </w:rPr>
-        <w:t>Diagrama de casos de prueba</w:t>
-      </w:r>
-    </w:p>
-    <w:p>
-      <w:pPr>
-        <w:numPr>
-          <w:ilvl w:val="0"/>
-          <w:numId w:val="5"/>
-        </w:numPr>
-        <w:spacing w:after="0" w:line="240" w:lineRule="auto"/>
-        <w:textAlignment w:val="center"/>
-        <w:rPr>
-          <w:rFonts w:ascii="Calibri" w:eastAsia="Times New Roman" w:hAnsi="Calibri" w:cs="Calibri"/>
-          <w:color w:val="333333"/>
-          <w:lang w:val="es-ES" w:eastAsia="es-CL"/>
-        </w:rPr>
-      </w:pPr>
-      <w:r>
-        <w:rPr>
-          <w:rFonts w:ascii="Calibri" w:eastAsia="Times New Roman" w:hAnsi="Calibri" w:cs="Calibri"/>
-          <w:color w:val="333333"/>
-          <w:lang w:val="es-ES" w:eastAsia="es-CL"/>
-        </w:rPr>
-        <w:t>Casos de uso: Modificar CUS-15 revisar notificaciones</w:t>
-      </w:r>
-    </w:p>
-    <w:p>
-      <w:pPr>
-        <w:rPr>
-          <w:lang w:val="es-ES"/>
-        </w:rPr>
-      </w:pPr>
     </w:p>
     <w:sectPr>
       <w:pgSz w:w="12240" w:h="15840"/>
@@ -1065,8 +1074,8 @@
 </file>
 
 <file path=word/numbering.xml><?xml version="1.0" encoding="utf-8"?>
-<w:numbering xmlns:wpc="http://schemas.microsoft.com/office/word/2010/wordprocessingCanvas" xmlns:mc="http://schemas.openxmlformats.org/markup-compatibility/2006" xmlns:o="urn:schemas-microsoft-com:office:office" xmlns:r="http://schemas.openxmlformats.org/officeDocument/2006/relationships" xmlns:m="http://schemas.openxmlformats.org/officeDocument/2006/math" xmlns:v="urn:schemas-microsoft-com:vml" xmlns:wp14="http://schemas.microsoft.com/office/word/2010/wordprocessingDrawing" xmlns:wp="http://schemas.openxmlformats.org/drawingml/2006/wordprocessingDrawing" xmlns:w10="urn:schemas-microsoft-com:office:word" xmlns:w="http://schemas.openxmlformats.org/wordprocessingml/2006/main" xmlns:w14="http://schemas.microsoft.com/office/word/2010/wordml" xmlns:w15="http://schemas.microsoft.com/office/word/2012/wordml" xmlns:wpg="http://schemas.microsoft.com/office/word/2010/wordprocessingGroup" xmlns:wpi="http://schemas.microsoft.com/office/word/2010/wordprocessingInk" xmlns:wne="http://schemas.microsoft.com/office/word/2006/wordml" xmlns:wps="http://schemas.microsoft.com/office/word/2010/wordprocessingShape" mc:Ignorable="w14 w15 wp14">
-  <w:abstractNum w:abstractNumId="0">
+<w:numbering xmlns:wpc="http://schemas.microsoft.com/office/word/2010/wordprocessingCanvas" xmlns:cx="http://schemas.microsoft.com/office/drawing/2014/chartex" xmlns:cx1="http://schemas.microsoft.com/office/drawing/2015/9/8/chartex" xmlns:cx2="http://schemas.microsoft.com/office/drawing/2015/10/21/chartex" xmlns:mc="http://schemas.openxmlformats.org/markup-compatibility/2006" xmlns:o="urn:schemas-microsoft-com:office:office" xmlns:r="http://schemas.openxmlformats.org/officeDocument/2006/relationships" xmlns:m="http://schemas.openxmlformats.org/officeDocument/2006/math" xmlns:v="urn:schemas-microsoft-com:vml" xmlns:wp14="http://schemas.microsoft.com/office/word/2010/wordprocessingDrawing" xmlns:wp="http://schemas.openxmlformats.org/drawingml/2006/wordprocessingDrawing" xmlns:w10="urn:schemas-microsoft-com:office:word" xmlns:w="http://schemas.openxmlformats.org/wordprocessingml/2006/main" xmlns:w14="http://schemas.microsoft.com/office/word/2010/wordml" xmlns:w15="http://schemas.microsoft.com/office/word/2012/wordml" xmlns:w16se="http://schemas.microsoft.com/office/word/2015/wordml/symex" xmlns:wpg="http://schemas.microsoft.com/office/word/2010/wordprocessingGroup" xmlns:wpi="http://schemas.microsoft.com/office/word/2010/wordprocessingInk" xmlns:wne="http://schemas.microsoft.com/office/word/2006/wordml" xmlns:wps="http://schemas.microsoft.com/office/word/2010/wordprocessingShape" mc:Ignorable="w14 w15 w16se wp14">
+  <w:abstractNum w:abstractNumId="0" w15:restartNumberingAfterBreak="0">
     <w:nsid w:val="1BBA5E42"/>
     <w:multiLevelType w:val="multilevel"/>
     <w:tmpl w:val="C1CEB716"/>
@@ -1215,7 +1224,7 @@
       </w:rPr>
     </w:lvl>
   </w:abstractNum>
-  <w:abstractNum w:abstractNumId="1">
+  <w:abstractNum w:abstractNumId="1" w15:restartNumberingAfterBreak="0">
     <w:nsid w:val="25FC009F"/>
     <w:multiLevelType w:val="multilevel"/>
     <w:tmpl w:val="29C82980"/>
@@ -1364,7 +1373,7 @@
       </w:rPr>
     </w:lvl>
   </w:abstractNum>
-  <w:abstractNum w:abstractNumId="2">
+  <w:abstractNum w:abstractNumId="2" w15:restartNumberingAfterBreak="0">
     <w:nsid w:val="46393D57"/>
     <w:multiLevelType w:val="multilevel"/>
     <w:tmpl w:val="E350F3D4"/>
@@ -1513,7 +1522,7 @@
       </w:rPr>
     </w:lvl>
   </w:abstractNum>
-  <w:abstractNum w:abstractNumId="3">
+  <w:abstractNum w:abstractNumId="3" w15:restartNumberingAfterBreak="0">
     <w:nsid w:val="66673870"/>
     <w:multiLevelType w:val="multilevel"/>
     <w:tmpl w:val="A2201D88"/>
@@ -1662,7 +1671,7 @@
       </w:rPr>
     </w:lvl>
   </w:abstractNum>
-  <w:abstractNum w:abstractNumId="4">
+  <w:abstractNum w:abstractNumId="4" w15:restartNumberingAfterBreak="0">
     <w:nsid w:val="73EB59D4"/>
     <w:multiLevelType w:val="multilevel"/>
     <w:tmpl w:val="EAFC5BD4"/>
@@ -1830,7 +1839,7 @@
 </file>
 
 <file path=word/styles.xml><?xml version="1.0" encoding="utf-8"?>
-<w:styles xmlns:mc="http://schemas.openxmlformats.org/markup-compatibility/2006" xmlns:r="http://schemas.openxmlformats.org/officeDocument/2006/relationships" xmlns:w="http://schemas.openxmlformats.org/wordprocessingml/2006/main" xmlns:w14="http://schemas.microsoft.com/office/word/2010/wordml" xmlns:w15="http://schemas.microsoft.com/office/word/2012/wordml" mc:Ignorable="w14 w15">
+<w:styles xmlns:mc="http://schemas.openxmlformats.org/markup-compatibility/2006" xmlns:r="http://schemas.openxmlformats.org/officeDocument/2006/relationships" xmlns:w="http://schemas.openxmlformats.org/wordprocessingml/2006/main" xmlns:w14="http://schemas.microsoft.com/office/word/2010/wordml" xmlns:w15="http://schemas.microsoft.com/office/word/2012/wordml" xmlns:w16se="http://schemas.microsoft.com/office/word/2015/wordml/symex" mc:Ignorable="w14 w15 w16se">
   <w:docDefaults>
     <w:rPrDefault>
       <w:rPr>
@@ -1846,7 +1855,7 @@
       </w:pPr>
     </w:pPrDefault>
   </w:docDefaults>
-  <w:latentStyles w:defLockedState="0" w:defUIPriority="99" w:defSemiHidden="0" w:defUnhideWhenUsed="0" w:defQFormat="0" w:count="371">
+  <w:latentStyles w:defLockedState="0" w:defUIPriority="99" w:defSemiHidden="0" w:defUnhideWhenUsed="0" w:defQFormat="0" w:count="373">
     <w:lsdException w:name="Normal" w:uiPriority="0" w:qFormat="1"/>
     <w:lsdException w:name="heading 1" w:uiPriority="9" w:qFormat="1"/>
     <w:lsdException w:name="heading 2" w:semiHidden="1" w:uiPriority="9" w:unhideWhenUsed="1" w:qFormat="1"/>
@@ -1952,7 +1961,6 @@
     <w:lsdException w:name="HTML Sample" w:semiHidden="1" w:unhideWhenUsed="1"/>
     <w:lsdException w:name="HTML Typewriter" w:semiHidden="1" w:unhideWhenUsed="1"/>
     <w:lsdException w:name="HTML Variable" w:semiHidden="1" w:unhideWhenUsed="1"/>
-    <w:lsdException w:name="Normal Table" w:semiHidden="1" w:unhideWhenUsed="1"/>
     <w:lsdException w:name="annotation subject" w:semiHidden="1" w:unhideWhenUsed="1"/>
     <w:lsdException w:name="No List" w:semiHidden="1" w:unhideWhenUsed="1"/>
     <w:lsdException w:name="Outline List 1" w:semiHidden="1" w:unhideWhenUsed="1"/>
@@ -1998,11 +2006,9 @@
     <w:lsdException w:name="Table Subtle 1" w:semiHidden="1" w:unhideWhenUsed="1"/>
     <w:lsdException w:name="Table Subtle 2" w:semiHidden="1" w:unhideWhenUsed="1"/>
     <w:lsdException w:name="Table Web 1" w:semiHidden="1" w:unhideWhenUsed="1"/>
-    <w:lsdException w:name="Table Web 2" w:semiHidden="1" w:unhideWhenUsed="1"/>
     <w:lsdException w:name="Table Web 3" w:semiHidden="1" w:unhideWhenUsed="1"/>
     <w:lsdException w:name="Balloon Text" w:semiHidden="1" w:unhideWhenUsed="1"/>
     <w:lsdException w:name="Table Grid" w:uiPriority="39"/>
-    <w:lsdException w:name="Table Theme" w:semiHidden="1" w:unhideWhenUsed="1"/>
     <w:lsdException w:name="Placeholder Text" w:semiHidden="1"/>
     <w:lsdException w:name="No Spacing" w:uiPriority="1" w:qFormat="1"/>
     <w:lsdException w:name="Light Shading" w:uiPriority="60"/>
@@ -2218,18 +2224,20 @@
     <w:lsdException w:name="List Table 5 Dark Accent 6" w:uiPriority="50"/>
     <w:lsdException w:name="List Table 6 Colorful Accent 6" w:uiPriority="51"/>
     <w:lsdException w:name="List Table 7 Colorful Accent 6" w:uiPriority="52"/>
+    <w:lsdException w:name="Mention" w:semiHidden="1" w:unhideWhenUsed="1"/>
+    <w:lsdException w:name="Smart Hyperlink" w:semiHidden="1" w:unhideWhenUsed="1"/>
   </w:latentStyles>
   <w:style w:type="paragraph" w:default="1" w:styleId="Normal">
     <w:name w:val="Normal"/>
     <w:qFormat/>
   </w:style>
-  <w:style w:type="character" w:default="1" w:styleId="Fuentedeprrafopredeter">
+  <w:style w:type="character" w:default="1" w:styleId="DefaultParagraphFont">
     <w:name w:val="Default Paragraph Font"/>
     <w:uiPriority w:val="1"/>
     <w:semiHidden/>
     <w:unhideWhenUsed/>
   </w:style>
-  <w:style w:type="table" w:default="1" w:styleId="Tablanormal">
+  <w:style w:type="table" w:default="1" w:styleId="TableNormal">
     <w:name w:val="Normal Table"/>
     <w:uiPriority w:val="99"/>
     <w:semiHidden/>
@@ -2244,7 +2252,7 @@
       </w:tblCellMar>
     </w:tblPr>
   </w:style>
-  <w:style w:type="numbering" w:default="1" w:styleId="Sinlista">
+  <w:style w:type="numbering" w:default="1" w:styleId="NoList">
     <w:name w:val="No List"/>
     <w:uiPriority w:val="99"/>
     <w:semiHidden/>
@@ -2267,6 +2275,17 @@
       <w:lang w:eastAsia="es-CL"/>
     </w:rPr>
   </w:style>
+  <w:style w:type="paragraph" w:styleId="ListParagraph">
+    <w:name w:val="List Paragraph"/>
+    <w:basedOn w:val="Normal"/>
+    <w:uiPriority w:val="34"/>
+    <w:qFormat/>
+    <w:rsid w:val="0057614F"/>
+    <w:pPr>
+      <w:ind w:left="720"/>
+      <w:contextualSpacing/>
+    </w:pPr>
+  </w:style>
 </w:styles>
 </file>
 
@@ -2275,7 +2294,7 @@
   <a:themeElements>
     <a:clrScheme name="Office">
       <a:dk1>
-        <a:sysClr val="windowText" lastClr="000000"/>
+        <a:sysClr val="windowText" lastClr="808080"/>
       </a:dk1>
       <a:lt1>
         <a:sysClr val="window" lastClr="FFFFFF"/>

</xml_diff>